<commit_message>
Edited: Changed a few of the Retrospective items, especially the page where it said if implemented and working.
</commit_message>
<xml_diff>
--- a/Documents/Team 10 - Sprint 1 Retrospective.docx
+++ b/Documents/Team 10 - Sprint 1 Retrospective.docx
@@ -1,6 +1,6 @@
 
 <file path=word/document.xml><?xml version="1.0" encoding="utf-8"?>
-<w:document xmlns:wpc="http://schemas.microsoft.com/office/word/2010/wordprocessingCanvas" xmlns:mc="http://schemas.openxmlformats.org/markup-compatibility/2006" xmlns:o="urn:schemas-microsoft-com:office:office" xmlns:r="http://schemas.openxmlformats.org/officeDocument/2006/relationships" xmlns:m="http://schemas.openxmlformats.org/officeDocument/2006/math" xmlns:v="urn:schemas-microsoft-com:vml" xmlns:wp14="http://schemas.microsoft.com/office/word/2010/wordprocessingDrawing" xmlns:wp="http://schemas.openxmlformats.org/drawingml/2006/wordprocessingDrawing" xmlns:w10="urn:schemas-microsoft-com:office:word" xmlns:w="http://schemas.openxmlformats.org/wordprocessingml/2006/main" xmlns:w14="http://schemas.microsoft.com/office/word/2010/wordml" xmlns:wpg="http://schemas.microsoft.com/office/word/2010/wordprocessingGroup" xmlns:wpi="http://schemas.microsoft.com/office/word/2010/wordprocessingInk" xmlns:wne="http://schemas.microsoft.com/office/word/2006/wordml" xmlns:wps="http://schemas.microsoft.com/office/word/2010/wordprocessingShape" mc:Ignorable="w14 wp14">
+<w:document xmlns:wpc="http://schemas.microsoft.com/office/word/2010/wordprocessingCanvas" xmlns:mo="http://schemas.microsoft.com/office/mac/office/2008/main" xmlns:mc="http://schemas.openxmlformats.org/markup-compatibility/2006" xmlns:mv="urn:schemas-microsoft-com:mac:vml" xmlns:o="urn:schemas-microsoft-com:office:office" xmlns:r="http://schemas.openxmlformats.org/officeDocument/2006/relationships" xmlns:m="http://schemas.openxmlformats.org/officeDocument/2006/math" xmlns:v="urn:schemas-microsoft-com:vml" xmlns:wp14="http://schemas.microsoft.com/office/word/2010/wordprocessingDrawing" xmlns:wp="http://schemas.openxmlformats.org/drawingml/2006/wordprocessingDrawing" xmlns:w10="urn:schemas-microsoft-com:office:word" xmlns:w="http://schemas.openxmlformats.org/wordprocessingml/2006/main" xmlns:w14="http://schemas.microsoft.com/office/word/2010/wordml" xmlns:wpg="http://schemas.microsoft.com/office/word/2010/wordprocessingGroup" xmlns:wpi="http://schemas.microsoft.com/office/word/2010/wordprocessingInk" xmlns:wne="http://schemas.microsoft.com/office/word/2006/wordml" xmlns:wps="http://schemas.microsoft.com/office/word/2010/wordprocessingShape" mc:Ignorable="w14 wp14">
   <w:body>
     <w:p>
       <w:pPr>
@@ -1156,6 +1156,25 @@
                 <w:szCs w:val="24"/>
               </w:rPr>
             </w:pPr>
+          </w:p>
+        </w:tc>
+        <w:tc>
+          <w:tcPr>
+            <w:tcW w:w="1333" w:type="dxa"/>
+            <w:tcBorders>
+              <w:left w:val="single" w:sz="18" w:space="0" w:color="auto"/>
+              <w:right w:val="single" w:sz="18" w:space="0" w:color="auto"/>
+            </w:tcBorders>
+          </w:tcPr>
+          <w:p>
+            <w:pPr>
+              <w:pStyle w:val="Header"/>
+              <w:jc w:val="center"/>
+              <w:rPr>
+                <w:sz w:val="24"/>
+                <w:szCs w:val="24"/>
+              </w:rPr>
+            </w:pPr>
             <w:r>
               <w:rPr>
                 <w:sz w:val="24"/>
@@ -1163,25 +1182,6 @@
               </w:rPr>
               <w:sym w:font="Wingdings" w:char="F0FC"/>
             </w:r>
-          </w:p>
-        </w:tc>
-        <w:tc>
-          <w:tcPr>
-            <w:tcW w:w="1333" w:type="dxa"/>
-            <w:tcBorders>
-              <w:left w:val="single" w:sz="18" w:space="0" w:color="auto"/>
-              <w:right w:val="single" w:sz="18" w:space="0" w:color="auto"/>
-            </w:tcBorders>
-          </w:tcPr>
-          <w:p>
-            <w:pPr>
-              <w:pStyle w:val="Header"/>
-              <w:jc w:val="both"/>
-              <w:rPr>
-                <w:sz w:val="24"/>
-                <w:szCs w:val="24"/>
-              </w:rPr>
-            </w:pPr>
           </w:p>
         </w:tc>
         <w:tc>
@@ -1325,6 +1325,25 @@
                 <w:szCs w:val="24"/>
               </w:rPr>
             </w:pPr>
+          </w:p>
+        </w:tc>
+        <w:tc>
+          <w:tcPr>
+            <w:tcW w:w="1333" w:type="dxa"/>
+            <w:tcBorders>
+              <w:left w:val="single" w:sz="18" w:space="0" w:color="auto"/>
+              <w:right w:val="single" w:sz="18" w:space="0" w:color="auto"/>
+            </w:tcBorders>
+          </w:tcPr>
+          <w:p>
+            <w:pPr>
+              <w:pStyle w:val="Header"/>
+              <w:jc w:val="center"/>
+              <w:rPr>
+                <w:sz w:val="24"/>
+                <w:szCs w:val="24"/>
+              </w:rPr>
+            </w:pPr>
             <w:r>
               <w:rPr>
                 <w:sz w:val="24"/>
@@ -1332,25 +1351,6 @@
               </w:rPr>
               <w:sym w:font="Wingdings" w:char="F0FC"/>
             </w:r>
-          </w:p>
-        </w:tc>
-        <w:tc>
-          <w:tcPr>
-            <w:tcW w:w="1333" w:type="dxa"/>
-            <w:tcBorders>
-              <w:left w:val="single" w:sz="18" w:space="0" w:color="auto"/>
-              <w:right w:val="single" w:sz="18" w:space="0" w:color="auto"/>
-            </w:tcBorders>
-          </w:tcPr>
-          <w:p>
-            <w:pPr>
-              <w:pStyle w:val="Header"/>
-              <w:jc w:val="both"/>
-              <w:rPr>
-                <w:sz w:val="24"/>
-                <w:szCs w:val="24"/>
-              </w:rPr>
-            </w:pPr>
           </w:p>
         </w:tc>
         <w:tc>
@@ -1634,6 +1634,25 @@
                 <w:szCs w:val="24"/>
               </w:rPr>
             </w:pPr>
+          </w:p>
+        </w:tc>
+        <w:tc>
+          <w:tcPr>
+            <w:tcW w:w="1333" w:type="dxa"/>
+            <w:tcBorders>
+              <w:left w:val="single" w:sz="18" w:space="0" w:color="auto"/>
+              <w:right w:val="single" w:sz="18" w:space="0" w:color="auto"/>
+            </w:tcBorders>
+          </w:tcPr>
+          <w:p>
+            <w:pPr>
+              <w:pStyle w:val="Header"/>
+              <w:jc w:val="center"/>
+              <w:rPr>
+                <w:sz w:val="24"/>
+                <w:szCs w:val="24"/>
+              </w:rPr>
+            </w:pPr>
             <w:r>
               <w:rPr>
                 <w:sz w:val="24"/>
@@ -1641,25 +1660,8 @@
               </w:rPr>
               <w:sym w:font="Wingdings" w:char="F0FC"/>
             </w:r>
-          </w:p>
-        </w:tc>
-        <w:tc>
-          <w:tcPr>
-            <w:tcW w:w="1333" w:type="dxa"/>
-            <w:tcBorders>
-              <w:left w:val="single" w:sz="18" w:space="0" w:color="auto"/>
-              <w:right w:val="single" w:sz="18" w:space="0" w:color="auto"/>
-            </w:tcBorders>
-          </w:tcPr>
-          <w:p>
-            <w:pPr>
-              <w:pStyle w:val="Header"/>
-              <w:jc w:val="both"/>
-              <w:rPr>
-                <w:sz w:val="24"/>
-                <w:szCs w:val="24"/>
-              </w:rPr>
-            </w:pPr>
+            <w:bookmarkStart w:id="0" w:name="_GoBack"/>
+            <w:bookmarkEnd w:id="0"/>
           </w:p>
         </w:tc>
         <w:tc>
@@ -2196,15 +2198,35 @@
     <w:p>
       <w:pPr>
         <w:pStyle w:val="Header"/>
-        <w:jc w:val="both"/>
-        <w:rPr>
-          <w:b/>
-          <w:sz w:val="24"/>
-          <w:szCs w:val="24"/>
-        </w:rPr>
-      </w:pPr>
-      <w:bookmarkStart w:id="0" w:name="_GoBack"/>
-      <w:bookmarkEnd w:id="0"/>
+        <w:numPr>
+          <w:ilvl w:val="1"/>
+          <w:numId w:val="1"/>
+        </w:numPr>
+        <w:jc w:val="both"/>
+        <w:rPr>
+          <w:b/>
+          <w:sz w:val="24"/>
+          <w:szCs w:val="24"/>
+        </w:rPr>
+      </w:pPr>
+      <w:r>
+        <w:rPr>
+          <w:sz w:val="24"/>
+          <w:szCs w:val="24"/>
+        </w:rPr>
+        <w:t>Changing the user’s password and their profile page sections were not implemented completely.</w:t>
+      </w:r>
+    </w:p>
+    <w:p>
+      <w:pPr>
+        <w:pStyle w:val="Header"/>
+        <w:jc w:val="both"/>
+        <w:rPr>
+          <w:b/>
+          <w:sz w:val="24"/>
+          <w:szCs w:val="24"/>
+        </w:rPr>
+      </w:pPr>
     </w:p>
     <w:p>
       <w:pPr>
@@ -2360,7 +2382,7 @@
 </file>
 
 <file path=word/numbering.xml><?xml version="1.0" encoding="utf-8"?>
-<w:numbering xmlns:wpc="http://schemas.microsoft.com/office/word/2010/wordprocessingCanvas" xmlns:mc="http://schemas.openxmlformats.org/markup-compatibility/2006" xmlns:o="urn:schemas-microsoft-com:office:office" xmlns:r="http://schemas.openxmlformats.org/officeDocument/2006/relationships" xmlns:m="http://schemas.openxmlformats.org/officeDocument/2006/math" xmlns:v="urn:schemas-microsoft-com:vml" xmlns:wp14="http://schemas.microsoft.com/office/word/2010/wordprocessingDrawing" xmlns:wp="http://schemas.openxmlformats.org/drawingml/2006/wordprocessingDrawing" xmlns:w10="urn:schemas-microsoft-com:office:word" xmlns:w="http://schemas.openxmlformats.org/wordprocessingml/2006/main" xmlns:w14="http://schemas.microsoft.com/office/word/2010/wordml" xmlns:wpg="http://schemas.microsoft.com/office/word/2010/wordprocessingGroup" xmlns:wpi="http://schemas.microsoft.com/office/word/2010/wordprocessingInk" xmlns:wne="http://schemas.microsoft.com/office/word/2006/wordml" xmlns:wps="http://schemas.microsoft.com/office/word/2010/wordprocessingShape" mc:Ignorable="w14 wp14">
+<w:numbering xmlns:wpc="http://schemas.microsoft.com/office/word/2010/wordprocessingCanvas" xmlns:mo="http://schemas.microsoft.com/office/mac/office/2008/main" xmlns:mc="http://schemas.openxmlformats.org/markup-compatibility/2006" xmlns:mv="urn:schemas-microsoft-com:mac:vml" xmlns:o="urn:schemas-microsoft-com:office:office" xmlns:r="http://schemas.openxmlformats.org/officeDocument/2006/relationships" xmlns:m="http://schemas.openxmlformats.org/officeDocument/2006/math" xmlns:v="urn:schemas-microsoft-com:vml" xmlns:wp14="http://schemas.microsoft.com/office/word/2010/wordprocessingDrawing" xmlns:wp="http://schemas.openxmlformats.org/drawingml/2006/wordprocessingDrawing" xmlns:w10="urn:schemas-microsoft-com:office:word" xmlns:w="http://schemas.openxmlformats.org/wordprocessingml/2006/main" xmlns:w14="http://schemas.microsoft.com/office/word/2010/wordml" xmlns:wpg="http://schemas.microsoft.com/office/word/2010/wordprocessingGroup" xmlns:wpi="http://schemas.microsoft.com/office/word/2010/wordprocessingInk" xmlns:wne="http://schemas.microsoft.com/office/word/2006/wordml" xmlns:wps="http://schemas.microsoft.com/office/word/2010/wordprocessingShape" mc:Ignorable="w14 wp14">
   <w:abstractNum w:abstractNumId="0">
     <w:nsid w:val="0DA23D9F"/>
     <w:multiLevelType w:val="hybridMultilevel"/>
@@ -2475,7 +2497,7 @@
       </w:pPr>
     </w:pPrDefault>
   </w:docDefaults>
-  <w:latentStyles w:defLockedState="0" w:defUIPriority="99" w:defSemiHidden="1" w:defUnhideWhenUsed="1" w:defQFormat="0" w:count="267">
+  <w:latentStyles w:defLockedState="0" w:defUIPriority="99" w:defSemiHidden="1" w:defUnhideWhenUsed="1" w:defQFormat="0" w:count="276">
     <w:lsdException w:name="Normal" w:semiHidden="0" w:uiPriority="0" w:unhideWhenUsed="0" w:qFormat="1"/>
     <w:lsdException w:name="heading 1" w:semiHidden="0" w:uiPriority="9" w:unhideWhenUsed="0" w:qFormat="1"/>
     <w:lsdException w:name="heading 2" w:uiPriority="9" w:qFormat="1"/>
@@ -2697,7 +2719,7 @@
 </file>
 
 <file path=word/stylesWithEffects.xml><?xml version="1.0" encoding="utf-8"?>
-<w:styles xmlns:wpc="http://schemas.microsoft.com/office/word/2010/wordprocessingCanvas" xmlns:mc="http://schemas.openxmlformats.org/markup-compatibility/2006" xmlns:o="urn:schemas-microsoft-com:office:office" xmlns:r="http://schemas.openxmlformats.org/officeDocument/2006/relationships" xmlns:m="http://schemas.openxmlformats.org/officeDocument/2006/math" xmlns:v="urn:schemas-microsoft-com:vml" xmlns:wp14="http://schemas.microsoft.com/office/word/2010/wordprocessingDrawing" xmlns:wp="http://schemas.openxmlformats.org/drawingml/2006/wordprocessingDrawing" xmlns:w10="urn:schemas-microsoft-com:office:word" xmlns:w="http://schemas.openxmlformats.org/wordprocessingml/2006/main" xmlns:w14="http://schemas.microsoft.com/office/word/2010/wordml" xmlns:wpg="http://schemas.microsoft.com/office/word/2010/wordprocessingGroup" xmlns:wpi="http://schemas.microsoft.com/office/word/2010/wordprocessingInk" xmlns:wne="http://schemas.microsoft.com/office/word/2006/wordml" xmlns:wps="http://schemas.microsoft.com/office/word/2010/wordprocessingShape" mc:Ignorable="w14 wp14">
+<w:styles xmlns:wpc="http://schemas.microsoft.com/office/word/2010/wordprocessingCanvas" xmlns:mo="http://schemas.microsoft.com/office/mac/office/2008/main" xmlns:mc="http://schemas.openxmlformats.org/markup-compatibility/2006" xmlns:mv="urn:schemas-microsoft-com:mac:vml" xmlns:o="urn:schemas-microsoft-com:office:office" xmlns:r="http://schemas.openxmlformats.org/officeDocument/2006/relationships" xmlns:m="http://schemas.openxmlformats.org/officeDocument/2006/math" xmlns:v="urn:schemas-microsoft-com:vml" xmlns:wp14="http://schemas.microsoft.com/office/word/2010/wordprocessingDrawing" xmlns:wp="http://schemas.openxmlformats.org/drawingml/2006/wordprocessingDrawing" xmlns:w10="urn:schemas-microsoft-com:office:word" xmlns:w="http://schemas.openxmlformats.org/wordprocessingml/2006/main" xmlns:w14="http://schemas.microsoft.com/office/word/2010/wordml" xmlns:wpg="http://schemas.microsoft.com/office/word/2010/wordprocessingGroup" xmlns:wpi="http://schemas.microsoft.com/office/word/2010/wordprocessingInk" xmlns:wne="http://schemas.microsoft.com/office/word/2006/wordml" xmlns:wps="http://schemas.microsoft.com/office/word/2010/wordprocessingShape" mc:Ignorable="w14 wp14">
   <w:docDefaults>
     <w:rPrDefault>
       <w:rPr>
@@ -2715,7 +2737,7 @@
       </w:pPr>
     </w:pPrDefault>
   </w:docDefaults>
-  <w:latentStyles w:defLockedState="0" w:defUIPriority="99" w:defSemiHidden="1" w:defUnhideWhenUsed="1" w:defQFormat="0" w:count="267">
+  <w:latentStyles w:defLockedState="0" w:defUIPriority="99" w:defSemiHidden="1" w:defUnhideWhenUsed="1" w:defQFormat="0" w:count="276">
     <w:lsdException w:name="Normal" w:semiHidden="0" w:uiPriority="0" w:unhideWhenUsed="0" w:qFormat="1"/>
     <w:lsdException w:name="heading 1" w:semiHidden="0" w:uiPriority="9" w:unhideWhenUsed="0" w:qFormat="1"/>
     <w:lsdException w:name="heading 2" w:uiPriority="9" w:qFormat="1"/>
@@ -3191,7 +3213,7 @@
   <a:extraClrSchemeLst/>
   <a:extLst>
     <a:ext uri="{05A4C25C-085E-4340-85A3-A5531E510DB2}">
-      <thm15:themeFamily xmlns="" xmlns:thm15="http://schemas.microsoft.com/office/thememl/2012/main" name="Office Theme" id="{62F939B6-93AF-4DB8-9C6B-D6C7DFDC589F}" vid="{4A3C46E8-61CC-4603-A589-7422A47A8E4A}"/>
+      <thm15:themeFamily xmlns:thm15="http://schemas.microsoft.com/office/thememl/2012/main" xmlns="" name="Office Theme" id="{62F939B6-93AF-4DB8-9C6B-D6C7DFDC589F}" vid="{4A3C46E8-61CC-4603-A589-7422A47A8E4A}"/>
     </a:ext>
   </a:extLst>
 </a:theme>

</xml_diff>